<commit_message>
items to research for agile
</commit_message>
<xml_diff>
--- a/01 - Agile for Model-Based Standards Development/B - Draft/Section III - Solutions.docx
+++ b/01 - Agile for Model-Based Standards Development/B - Draft/Section III - Solutions.docx
@@ -4,15 +4,243 @@
   <w:body>
     <w:p>
       <w:pPr>
-        <w:rPr>
+        <w:pStyle w:val="Heading1"/>
+        <w:rPr>
+          <w:rFonts w:ascii="Arial" w:hAnsi="Arial" w:cs="Arial"/>
+          <w:color w:val="000000" w:themeColor="text1"/>
+          <w:sz w:val="18"/>
+          <w:szCs w:val="18"/>
+        </w:rPr>
+      </w:pPr>
+      <w:r>
+        <w:rPr>
+          <w:rFonts w:ascii="Arial" w:hAnsi="Arial" w:cs="Arial"/>
+          <w:color w:val="000000" w:themeColor="text1"/>
+          <w:sz w:val="18"/>
+          <w:szCs w:val="18"/>
+        </w:rPr>
+        <w:t xml:space="preserve">Solutions to development of model-based standards [using STEP as an example] – </w:t>
+      </w:r>
+      <w:r>
+        <w:rPr>
+          <w:rFonts w:ascii="Arial" w:hAnsi="Arial" w:cs="Arial"/>
+          <w:b/>
+          <w:color w:val="000000" w:themeColor="text1"/>
+          <w:sz w:val="18"/>
+          <w:szCs w:val="18"/>
+        </w:rPr>
+        <w:t>Brandon/Marion</w:t>
+      </w:r>
+    </w:p>
+    <w:p>
+      <w:pPr>
+        <w:pStyle w:val="Heading2"/>
+        <w:rPr>
+          <w:rFonts w:ascii="Arial" w:hAnsi="Arial" w:cs="Arial"/>
+          <w:color w:val="000000" w:themeColor="text1"/>
+          <w:sz w:val="18"/>
+          <w:szCs w:val="18"/>
+        </w:rPr>
+      </w:pPr>
+      <w:r>
+        <w:rPr>
+          <w:rFonts w:ascii="Arial" w:hAnsi="Arial" w:cs="Arial"/>
+          <w:color w:val="000000" w:themeColor="text1"/>
+          <w:sz w:val="18"/>
+          <w:szCs w:val="18"/>
+        </w:rPr>
+        <w:t xml:space="preserve">Adoption of Agile Framework [II.A, II.B] - </w:t>
+      </w:r>
+      <w:r>
+        <w:rPr>
+          <w:rFonts w:ascii="Arial" w:hAnsi="Arial" w:cs="Arial"/>
+          <w:b/>
+          <w:color w:val="000000" w:themeColor="text1"/>
+          <w:sz w:val="18"/>
+          <w:szCs w:val="18"/>
+        </w:rPr>
+        <w:t>Brandon</w:t>
+      </w:r>
+    </w:p>
+    <w:p>
+      <w:pPr>
+        <w:pStyle w:val="Heading3"/>
+        <w:rPr>
+          <w:rFonts w:ascii="Arial" w:hAnsi="Arial" w:cs="Arial"/>
+          <w:color w:val="000000" w:themeColor="text1"/>
+          <w:sz w:val="18"/>
+          <w:szCs w:val="18"/>
+        </w:rPr>
+      </w:pPr>
+      <w:r>
+        <w:rPr>
+          <w:rFonts w:ascii="Arial" w:hAnsi="Arial" w:cs="Arial"/>
+          <w:color w:val="000000" w:themeColor="text1"/>
+          <w:sz w:val="18"/>
+          <w:szCs w:val="18"/>
+        </w:rPr>
+        <w:t>What and How to use Issue Management [backlog]</w:t>
+      </w:r>
+    </w:p>
+    <w:p>
+      <w:pPr>
+        <w:pStyle w:val="Heading3"/>
+        <w:rPr>
+          <w:rFonts w:ascii="Arial" w:hAnsi="Arial" w:cs="Arial"/>
+          <w:color w:val="000000" w:themeColor="text1"/>
+          <w:sz w:val="18"/>
+          <w:szCs w:val="18"/>
+        </w:rPr>
+      </w:pPr>
+      <w:r>
+        <w:rPr>
+          <w:rFonts w:ascii="Arial" w:hAnsi="Arial" w:cs="Arial"/>
+          <w:color w:val="000000" w:themeColor="text1"/>
+          <w:sz w:val="18"/>
+          <w:szCs w:val="18"/>
+        </w:rPr>
+        <w:t>What and How to use Increment Planning and Agile Release Trains</w:t>
+      </w:r>
+    </w:p>
+    <w:p>
+      <w:pPr>
+        <w:rPr>
+          <w:rFonts w:ascii="Arial" w:hAnsi="Arial" w:cs="Arial"/>
+          <w:color w:val="000000" w:themeColor="text1"/>
+          <w:sz w:val="18"/>
+          <w:szCs w:val="18"/>
           <w:lang w:val="en-US"/>
         </w:rPr>
       </w:pPr>
+    </w:p>
+    <w:p>
+      <w:pPr>
+        <w:rPr>
+          <w:rFonts w:ascii="Arial" w:hAnsi="Arial" w:cs="Arial"/>
+          <w:b/>
+          <w:color w:val="3333FF"/>
+          <w:sz w:val="18"/>
+          <w:szCs w:val="18"/>
+          <w:lang w:val="en-US"/>
+        </w:rPr>
+      </w:pPr>
+      <w:r>
+        <w:rPr>
+          <w:rFonts w:ascii="Arial" w:hAnsi="Arial" w:cs="Arial"/>
+          <w:b/>
+          <w:color w:val="3333FF"/>
+          <w:sz w:val="18"/>
+          <w:szCs w:val="18"/>
+          <w:lang w:val="en-US"/>
+        </w:rPr>
+        <w:t>Items to Research:</w:t>
+      </w:r>
+    </w:p>
+    <w:p>
+      <w:pPr>
+        <w:rPr>
+          <w:rFonts w:ascii="Arial" w:hAnsi="Arial" w:cs="Arial"/>
+          <w:b/>
+          <w:color w:val="3333FF"/>
+          <w:sz w:val="18"/>
+          <w:szCs w:val="18"/>
+          <w:lang w:val="en-US"/>
+        </w:rPr>
+      </w:pPr>
+      <w:r>
+        <w:rPr>
+          <w:rFonts w:ascii="Arial" w:hAnsi="Arial" w:cs="Arial"/>
+          <w:b/>
+          <w:color w:val="3333FF"/>
+          <w:sz w:val="18"/>
+          <w:szCs w:val="18"/>
+          <w:lang w:val="en-US"/>
+        </w:rPr>
+        <w:tab/>
+        <w:t>Agile Manifesto</w:t>
+      </w:r>
+    </w:p>
+    <w:p>
+      <w:pPr>
+        <w:rPr>
+          <w:rFonts w:ascii="Arial" w:hAnsi="Arial" w:cs="Arial"/>
+          <w:b/>
+          <w:color w:val="3333FF"/>
+          <w:sz w:val="18"/>
+          <w:szCs w:val="18"/>
+          <w:lang w:val="en-US"/>
+        </w:rPr>
+      </w:pPr>
+      <w:r>
+        <w:rPr>
+          <w:rFonts w:ascii="Arial" w:hAnsi="Arial" w:cs="Arial"/>
+          <w:b/>
+          <w:color w:val="3333FF"/>
+          <w:sz w:val="18"/>
+          <w:szCs w:val="18"/>
+          <w:lang w:val="en-US"/>
+        </w:rPr>
+        <w:tab/>
+        <w:t>Issue back log management</w:t>
+      </w:r>
+    </w:p>
+    <w:p>
+      <w:pPr>
+        <w:rPr>
+          <w:rFonts w:ascii="Arial" w:hAnsi="Arial" w:cs="Arial"/>
+          <w:b/>
+          <w:color w:val="3333FF"/>
+          <w:sz w:val="18"/>
+          <w:szCs w:val="18"/>
+          <w:lang w:val="en-US"/>
+        </w:rPr>
+      </w:pPr>
+      <w:r>
+        <w:rPr>
+          <w:rFonts w:ascii="Arial" w:hAnsi="Arial" w:cs="Arial"/>
+          <w:b/>
+          <w:color w:val="3333FF"/>
+          <w:sz w:val="18"/>
+          <w:szCs w:val="18"/>
+          <w:lang w:val="en-US"/>
+        </w:rPr>
+        <w:tab/>
+        <w:t>Agile Increments – Release Trains</w:t>
+      </w:r>
+    </w:p>
+    <w:p>
+      <w:pPr>
+        <w:rPr>
+          <w:rFonts w:ascii="Arial" w:hAnsi="Arial" w:cs="Arial"/>
+          <w:b/>
+          <w:color w:val="3333FF"/>
+          <w:sz w:val="18"/>
+          <w:szCs w:val="18"/>
+          <w:lang w:val="en-US"/>
+        </w:rPr>
+      </w:pPr>
+      <w:r>
+        <w:rPr>
+          <w:rFonts w:ascii="Arial" w:hAnsi="Arial" w:cs="Arial"/>
+          <w:b/>
+          <w:color w:val="3333FF"/>
+          <w:sz w:val="18"/>
+          <w:szCs w:val="18"/>
+          <w:lang w:val="en-US"/>
+        </w:rPr>
+        <w:tab/>
+        <w:t>Voluntary work force and planning</w:t>
+      </w:r>
       <w:bookmarkStart w:id="0" w:name="_GoBack"/>
       <w:bookmarkEnd w:id="0"/>
     </w:p>
     <w:sectPr>
-      <w:headerReference w:type="default" r:id="rId6"/>
+      <w:headerReference w:type="even" r:id="rId7"/>
+      <w:headerReference w:type="default" r:id="rId8"/>
+      <w:footerReference w:type="even" r:id="rId9"/>
+      <w:footerReference w:type="default" r:id="rId10"/>
+      <w:headerReference w:type="first" r:id="rId11"/>
+      <w:footerReference w:type="first" r:id="rId12"/>
       <w:pgSz w:w="12240" w:h="15840"/>
       <w:pgMar w:top="1440" w:right="1440" w:bottom="1440" w:left="1440" w:header="720" w:footer="720" w:gutter="0"/>
       <w:cols w:space="720"/>
@@ -47,6 +275,36 @@
 </w:endnotes>
 </file>
 
+<file path=word/footer1.xml><?xml version="1.0" encoding="utf-8"?>
+<w:ftr xmlns:wpc="http://schemas.microsoft.com/office/word/2010/wordprocessingCanvas" xmlns:cx="http://schemas.microsoft.com/office/drawing/2014/chartex" xmlns:cx1="http://schemas.microsoft.com/office/drawing/2015/9/8/chartex" xmlns:mc="http://schemas.openxmlformats.org/markup-compatibility/2006" xmlns:o="urn:schemas-microsoft-com:office:office" xmlns:r="http://schemas.openxmlformats.org/officeDocument/2006/relationships" xmlns:m="http://schemas.openxmlformats.org/officeDocument/2006/math" xmlns:v="urn:schemas-microsoft-com:vml" xmlns:wp14="http://schemas.microsoft.com/office/word/2010/wordprocessingDrawing" xmlns:wp="http://schemas.openxmlformats.org/drawingml/2006/wordprocessingDrawing" xmlns:w10="urn:schemas-microsoft-com:office:word" xmlns:w="http://schemas.openxmlformats.org/wordprocessingml/2006/main" xmlns:w14="http://schemas.microsoft.com/office/word/2010/wordml" xmlns:w15="http://schemas.microsoft.com/office/word/2012/wordml" xmlns:w16se="http://schemas.microsoft.com/office/word/2015/wordml/symex" xmlns:wpg="http://schemas.microsoft.com/office/word/2010/wordprocessingGroup" xmlns:wpi="http://schemas.microsoft.com/office/word/2010/wordprocessingInk" xmlns:wne="http://schemas.microsoft.com/office/word/2006/wordml" xmlns:wps="http://schemas.microsoft.com/office/word/2010/wordprocessingShape" mc:Ignorable="w14 w15 w16se wp14">
+  <w:p>
+    <w:pPr>
+      <w:pStyle w:val="Footer"/>
+    </w:pPr>
+  </w:p>
+</w:ftr>
+</file>
+
+<file path=word/footer2.xml><?xml version="1.0" encoding="utf-8"?>
+<w:ftr xmlns:wpc="http://schemas.microsoft.com/office/word/2010/wordprocessingCanvas" xmlns:cx="http://schemas.microsoft.com/office/drawing/2014/chartex" xmlns:cx1="http://schemas.microsoft.com/office/drawing/2015/9/8/chartex" xmlns:mc="http://schemas.openxmlformats.org/markup-compatibility/2006" xmlns:o="urn:schemas-microsoft-com:office:office" xmlns:r="http://schemas.openxmlformats.org/officeDocument/2006/relationships" xmlns:m="http://schemas.openxmlformats.org/officeDocument/2006/math" xmlns:v="urn:schemas-microsoft-com:vml" xmlns:wp14="http://schemas.microsoft.com/office/word/2010/wordprocessingDrawing" xmlns:wp="http://schemas.openxmlformats.org/drawingml/2006/wordprocessingDrawing" xmlns:w10="urn:schemas-microsoft-com:office:word" xmlns:w="http://schemas.openxmlformats.org/wordprocessingml/2006/main" xmlns:w14="http://schemas.microsoft.com/office/word/2010/wordml" xmlns:w15="http://schemas.microsoft.com/office/word/2012/wordml" xmlns:w16se="http://schemas.microsoft.com/office/word/2015/wordml/symex" xmlns:wpg="http://schemas.microsoft.com/office/word/2010/wordprocessingGroup" xmlns:wpi="http://schemas.microsoft.com/office/word/2010/wordprocessingInk" xmlns:wne="http://schemas.microsoft.com/office/word/2006/wordml" xmlns:wps="http://schemas.microsoft.com/office/word/2010/wordprocessingShape" mc:Ignorable="w14 w15 w16se wp14">
+  <w:p>
+    <w:pPr>
+      <w:pStyle w:val="Footer"/>
+    </w:pPr>
+  </w:p>
+</w:ftr>
+</file>
+
+<file path=word/footer3.xml><?xml version="1.0" encoding="utf-8"?>
+<w:ftr xmlns:wpc="http://schemas.microsoft.com/office/word/2010/wordprocessingCanvas" xmlns:cx="http://schemas.microsoft.com/office/drawing/2014/chartex" xmlns:cx1="http://schemas.microsoft.com/office/drawing/2015/9/8/chartex" xmlns:mc="http://schemas.openxmlformats.org/markup-compatibility/2006" xmlns:o="urn:schemas-microsoft-com:office:office" xmlns:r="http://schemas.openxmlformats.org/officeDocument/2006/relationships" xmlns:m="http://schemas.openxmlformats.org/officeDocument/2006/math" xmlns:v="urn:schemas-microsoft-com:vml" xmlns:wp14="http://schemas.microsoft.com/office/word/2010/wordprocessingDrawing" xmlns:wp="http://schemas.openxmlformats.org/drawingml/2006/wordprocessingDrawing" xmlns:w10="urn:schemas-microsoft-com:office:word" xmlns:w="http://schemas.openxmlformats.org/wordprocessingml/2006/main" xmlns:w14="http://schemas.microsoft.com/office/word/2010/wordml" xmlns:w15="http://schemas.microsoft.com/office/word/2012/wordml" xmlns:w16se="http://schemas.microsoft.com/office/word/2015/wordml/symex" xmlns:wpg="http://schemas.microsoft.com/office/word/2010/wordprocessingGroup" xmlns:wpi="http://schemas.microsoft.com/office/word/2010/wordprocessingInk" xmlns:wne="http://schemas.microsoft.com/office/word/2006/wordml" xmlns:wps="http://schemas.microsoft.com/office/word/2010/wordprocessingShape" mc:Ignorable="w14 w15 w16se wp14">
+  <w:p>
+    <w:pPr>
+      <w:pStyle w:val="Footer"/>
+    </w:pPr>
+  </w:p>
+</w:ftr>
+</file>
+
 <file path=word/footnotes.xml><?xml version="1.0" encoding="utf-8"?>
 <w:footnotes xmlns:wpc="http://schemas.microsoft.com/office/word/2010/wordprocessingCanvas" xmlns:cx="http://schemas.microsoft.com/office/drawing/2014/chartex" xmlns:cx1="http://schemas.microsoft.com/office/drawing/2015/9/8/chartex" xmlns:mc="http://schemas.openxmlformats.org/markup-compatibility/2006" xmlns:o="urn:schemas-microsoft-com:office:office" xmlns:r="http://schemas.openxmlformats.org/officeDocument/2006/relationships" xmlns:m="http://schemas.openxmlformats.org/officeDocument/2006/math" xmlns:v="urn:schemas-microsoft-com:vml" xmlns:wp14="http://schemas.microsoft.com/office/word/2010/wordprocessingDrawing" xmlns:wp="http://schemas.openxmlformats.org/drawingml/2006/wordprocessingDrawing" xmlns:w10="urn:schemas-microsoft-com:office:word" xmlns:w="http://schemas.openxmlformats.org/wordprocessingml/2006/main" xmlns:w14="http://schemas.microsoft.com/office/word/2010/wordml" xmlns:w15="http://schemas.microsoft.com/office/word/2012/wordml" xmlns:w16se="http://schemas.microsoft.com/office/word/2015/wordml/symex" xmlns:wpg="http://schemas.microsoft.com/office/word/2010/wordprocessingGroup" xmlns:wpi="http://schemas.microsoft.com/office/word/2010/wordprocessingInk" xmlns:wne="http://schemas.microsoft.com/office/word/2006/wordml" xmlns:wps="http://schemas.microsoft.com/office/word/2010/wordprocessingShape" mc:Ignorable="w14 w15 w16se wp14">
   <w:footnote w:type="separator" w:id="-1">
@@ -76,23 +334,205 @@
 <w:hdr xmlns:wpc="http://schemas.microsoft.com/office/word/2010/wordprocessingCanvas" xmlns:cx="http://schemas.microsoft.com/office/drawing/2014/chartex" xmlns:cx1="http://schemas.microsoft.com/office/drawing/2015/9/8/chartex" xmlns:mc="http://schemas.openxmlformats.org/markup-compatibility/2006" xmlns:o="urn:schemas-microsoft-com:office:office" xmlns:r="http://schemas.openxmlformats.org/officeDocument/2006/relationships" xmlns:m="http://schemas.openxmlformats.org/officeDocument/2006/math" xmlns:v="urn:schemas-microsoft-com:vml" xmlns:wp14="http://schemas.microsoft.com/office/word/2010/wordprocessingDrawing" xmlns:wp="http://schemas.openxmlformats.org/drawingml/2006/wordprocessingDrawing" xmlns:w10="urn:schemas-microsoft-com:office:word" xmlns:w="http://schemas.openxmlformats.org/wordprocessingml/2006/main" xmlns:w14="http://schemas.microsoft.com/office/word/2010/wordml" xmlns:w15="http://schemas.microsoft.com/office/word/2012/wordml" xmlns:w16se="http://schemas.microsoft.com/office/word/2015/wordml/symex" xmlns:wpg="http://schemas.microsoft.com/office/word/2010/wordprocessingGroup" xmlns:wpi="http://schemas.microsoft.com/office/word/2010/wordprocessingInk" xmlns:wne="http://schemas.microsoft.com/office/word/2006/wordml" xmlns:wps="http://schemas.microsoft.com/office/word/2010/wordprocessingShape" mc:Ignorable="w14 w15 w16se wp14">
   <w:p>
     <w:pPr>
+      <w:pStyle w:val="Header"/>
+    </w:pPr>
+  </w:p>
+</w:hdr>
+</file>
+
+<file path=word/header2.xml><?xml version="1.0" encoding="utf-8"?>
+<w:hdr xmlns:wpc="http://schemas.microsoft.com/office/word/2010/wordprocessingCanvas" xmlns:cx="http://schemas.microsoft.com/office/drawing/2014/chartex" xmlns:cx1="http://schemas.microsoft.com/office/drawing/2015/9/8/chartex" xmlns:mc="http://schemas.openxmlformats.org/markup-compatibility/2006" xmlns:o="urn:schemas-microsoft-com:office:office" xmlns:r="http://schemas.openxmlformats.org/officeDocument/2006/relationships" xmlns:m="http://schemas.openxmlformats.org/officeDocument/2006/math" xmlns:v="urn:schemas-microsoft-com:vml" xmlns:wp14="http://schemas.microsoft.com/office/word/2010/wordprocessingDrawing" xmlns:wp="http://schemas.openxmlformats.org/drawingml/2006/wordprocessingDrawing" xmlns:w10="urn:schemas-microsoft-com:office:word" xmlns:w="http://schemas.openxmlformats.org/wordprocessingml/2006/main" xmlns:w14="http://schemas.microsoft.com/office/word/2010/wordml" xmlns:w15="http://schemas.microsoft.com/office/word/2012/wordml" xmlns:w16se="http://schemas.microsoft.com/office/word/2015/wordml/symex" xmlns:wpg="http://schemas.microsoft.com/office/word/2010/wordprocessingGroup" xmlns:wpi="http://schemas.microsoft.com/office/word/2010/wordprocessingInk" xmlns:wne="http://schemas.microsoft.com/office/word/2006/wordml" xmlns:wps="http://schemas.microsoft.com/office/word/2010/wordprocessingShape" mc:Ignorable="w14 w15 w16se wp14">
+  <w:p>
+    <w:pPr>
+      <w:spacing w:after="0"/>
       <w:rPr>
+        <w:rFonts w:ascii="Arial" w:hAnsi="Arial" w:cs="Arial"/>
+        <w:sz w:val="18"/>
+        <w:szCs w:val="18"/>
         <w:lang w:val="en-US"/>
       </w:rPr>
     </w:pPr>
     <w:r>
       <w:rPr>
+        <w:rFonts w:ascii="Arial" w:hAnsi="Arial" w:cs="Arial"/>
+        <w:sz w:val="18"/>
+        <w:szCs w:val="18"/>
         <w:lang w:val="en-US"/>
       </w:rPr>
-      <w:t>Section I - Introduction</w:t>
+      <w:t>Section 3 – Solutions to development of model-based standards [using STEP]</w:t>
     </w:r>
   </w:p>
   <w:p>
     <w:pPr>
+      <w:spacing w:after="0"/>
+      <w:rPr>
+        <w:rFonts w:ascii="Arial" w:hAnsi="Arial" w:cs="Arial"/>
+        <w:sz w:val="18"/>
+        <w:szCs w:val="18"/>
+        <w:lang w:val="en-US"/>
+      </w:rPr>
+    </w:pPr>
+    <w:r>
+      <w:rPr>
+        <w:rFonts w:ascii="Arial" w:hAnsi="Arial" w:cs="Arial"/>
+        <w:sz w:val="18"/>
+        <w:szCs w:val="18"/>
+        <w:lang w:val="en-US"/>
+      </w:rPr>
+      <w:t>Section 3.A – Adoption of Agile Framework</w:t>
+    </w:r>
+  </w:p>
+  <w:p>
+    <w:pPr>
       <w:pStyle w:val="Header"/>
+      <w:rPr>
+        <w:rFonts w:ascii="Arial" w:hAnsi="Arial" w:cs="Arial"/>
+        <w:sz w:val="18"/>
+        <w:szCs w:val="18"/>
+      </w:rPr>
     </w:pPr>
   </w:p>
 </w:hdr>
+</file>
+
+<file path=word/header3.xml><?xml version="1.0" encoding="utf-8"?>
+<w:hdr xmlns:wpc="http://schemas.microsoft.com/office/word/2010/wordprocessingCanvas" xmlns:cx="http://schemas.microsoft.com/office/drawing/2014/chartex" xmlns:cx1="http://schemas.microsoft.com/office/drawing/2015/9/8/chartex" xmlns:mc="http://schemas.openxmlformats.org/markup-compatibility/2006" xmlns:o="urn:schemas-microsoft-com:office:office" xmlns:r="http://schemas.openxmlformats.org/officeDocument/2006/relationships" xmlns:m="http://schemas.openxmlformats.org/officeDocument/2006/math" xmlns:v="urn:schemas-microsoft-com:vml" xmlns:wp14="http://schemas.microsoft.com/office/word/2010/wordprocessingDrawing" xmlns:wp="http://schemas.openxmlformats.org/drawingml/2006/wordprocessingDrawing" xmlns:w10="urn:schemas-microsoft-com:office:word" xmlns:w="http://schemas.openxmlformats.org/wordprocessingml/2006/main" xmlns:w14="http://schemas.microsoft.com/office/word/2010/wordml" xmlns:w15="http://schemas.microsoft.com/office/word/2012/wordml" xmlns:w16se="http://schemas.microsoft.com/office/word/2015/wordml/symex" xmlns:wpg="http://schemas.microsoft.com/office/word/2010/wordprocessingGroup" xmlns:wpi="http://schemas.microsoft.com/office/word/2010/wordprocessingInk" xmlns:wne="http://schemas.microsoft.com/office/word/2006/wordml" xmlns:wps="http://schemas.microsoft.com/office/word/2010/wordprocessingShape" mc:Ignorable="w14 w15 w16se wp14">
+  <w:p>
+    <w:pPr>
+      <w:pStyle w:val="Header"/>
+    </w:pPr>
+  </w:p>
+</w:hdr>
+</file>
+
+<file path=word/numbering.xml><?xml version="1.0" encoding="utf-8"?>
+<w:numbering xmlns:wpc="http://schemas.microsoft.com/office/word/2010/wordprocessingCanvas" xmlns:cx="http://schemas.microsoft.com/office/drawing/2014/chartex" xmlns:cx1="http://schemas.microsoft.com/office/drawing/2015/9/8/chartex" xmlns:mc="http://schemas.openxmlformats.org/markup-compatibility/2006" xmlns:o="urn:schemas-microsoft-com:office:office" xmlns:r="http://schemas.openxmlformats.org/officeDocument/2006/relationships" xmlns:m="http://schemas.openxmlformats.org/officeDocument/2006/math" xmlns:v="urn:schemas-microsoft-com:vml" xmlns:wp14="http://schemas.microsoft.com/office/word/2010/wordprocessingDrawing" xmlns:wp="http://schemas.openxmlformats.org/drawingml/2006/wordprocessingDrawing" xmlns:w10="urn:schemas-microsoft-com:office:word" xmlns:w="http://schemas.openxmlformats.org/wordprocessingml/2006/main" xmlns:w14="http://schemas.microsoft.com/office/word/2010/wordml" xmlns:w15="http://schemas.microsoft.com/office/word/2012/wordml" xmlns:w16se="http://schemas.microsoft.com/office/word/2015/wordml/symex" xmlns:wpg="http://schemas.microsoft.com/office/word/2010/wordprocessingGroup" xmlns:wpi="http://schemas.microsoft.com/office/word/2010/wordprocessingInk" xmlns:wne="http://schemas.microsoft.com/office/word/2006/wordml" xmlns:wps="http://schemas.microsoft.com/office/word/2010/wordprocessingShape" mc:Ignorable="w14 w15 w16se wp14">
+  <w:abstractNum w:abstractNumId="0" w15:restartNumberingAfterBreak="0">
+    <w:nsid w:val="266532CC"/>
+    <w:multiLevelType w:val="multilevel"/>
+    <w:tmpl w:val="852EC548"/>
+    <w:lvl w:ilvl="0">
+      <w:start w:val="3"/>
+      <w:numFmt w:val="upperRoman"/>
+      <w:pStyle w:val="Heading1"/>
+      <w:lvlText w:val="%1."/>
+      <w:lvlJc w:val="left"/>
+      <w:pPr>
+        <w:ind w:left="0" w:firstLine="0"/>
+      </w:pPr>
+      <w:rPr>
+        <w:rFonts w:hint="default"/>
+      </w:rPr>
+    </w:lvl>
+    <w:lvl w:ilvl="1">
+      <w:start w:val="1"/>
+      <w:numFmt w:val="upperLetter"/>
+      <w:pStyle w:val="Heading2"/>
+      <w:lvlText w:val="%2."/>
+      <w:lvlJc w:val="left"/>
+      <w:pPr>
+        <w:ind w:left="720" w:firstLine="0"/>
+      </w:pPr>
+      <w:rPr>
+        <w:rFonts w:hint="default"/>
+      </w:rPr>
+    </w:lvl>
+    <w:lvl w:ilvl="2">
+      <w:start w:val="1"/>
+      <w:numFmt w:val="decimal"/>
+      <w:pStyle w:val="Heading3"/>
+      <w:lvlText w:val="%3."/>
+      <w:lvlJc w:val="left"/>
+      <w:pPr>
+        <w:ind w:left="1440" w:firstLine="0"/>
+      </w:pPr>
+      <w:rPr>
+        <w:rFonts w:hint="default"/>
+      </w:rPr>
+    </w:lvl>
+    <w:lvl w:ilvl="3">
+      <w:start w:val="1"/>
+      <w:numFmt w:val="lowerLetter"/>
+      <w:pStyle w:val="Heading4"/>
+      <w:lvlText w:val="%4)"/>
+      <w:lvlJc w:val="left"/>
+      <w:pPr>
+        <w:ind w:left="2160" w:firstLine="0"/>
+      </w:pPr>
+      <w:rPr>
+        <w:rFonts w:hint="default"/>
+      </w:rPr>
+    </w:lvl>
+    <w:lvl w:ilvl="4">
+      <w:start w:val="1"/>
+      <w:numFmt w:val="decimal"/>
+      <w:pStyle w:val="Heading5"/>
+      <w:lvlText w:val="(%5)"/>
+      <w:lvlJc w:val="left"/>
+      <w:pPr>
+        <w:ind w:left="2880" w:firstLine="0"/>
+      </w:pPr>
+      <w:rPr>
+        <w:rFonts w:hint="default"/>
+      </w:rPr>
+    </w:lvl>
+    <w:lvl w:ilvl="5">
+      <w:start w:val="1"/>
+      <w:numFmt w:val="lowerLetter"/>
+      <w:pStyle w:val="Heading6"/>
+      <w:lvlText w:val="(%6)"/>
+      <w:lvlJc w:val="left"/>
+      <w:pPr>
+        <w:ind w:left="3600" w:firstLine="0"/>
+      </w:pPr>
+      <w:rPr>
+        <w:rFonts w:hint="default"/>
+      </w:rPr>
+    </w:lvl>
+    <w:lvl w:ilvl="6">
+      <w:start w:val="1"/>
+      <w:numFmt w:val="lowerRoman"/>
+      <w:pStyle w:val="Heading7"/>
+      <w:lvlText w:val="(%7)"/>
+      <w:lvlJc w:val="left"/>
+      <w:pPr>
+        <w:ind w:left="4320" w:firstLine="0"/>
+      </w:pPr>
+      <w:rPr>
+        <w:rFonts w:hint="default"/>
+      </w:rPr>
+    </w:lvl>
+    <w:lvl w:ilvl="7">
+      <w:start w:val="1"/>
+      <w:numFmt w:val="lowerLetter"/>
+      <w:pStyle w:val="Heading8"/>
+      <w:lvlText w:val="(%8)"/>
+      <w:lvlJc w:val="left"/>
+      <w:pPr>
+        <w:ind w:left="5040" w:firstLine="0"/>
+      </w:pPr>
+      <w:rPr>
+        <w:rFonts w:hint="default"/>
+      </w:rPr>
+    </w:lvl>
+    <w:lvl w:ilvl="8">
+      <w:start w:val="1"/>
+      <w:numFmt w:val="lowerRoman"/>
+      <w:pStyle w:val="Heading9"/>
+      <w:lvlText w:val="(%9)"/>
+      <w:lvlJc w:val="left"/>
+      <w:pPr>
+        <w:ind w:left="5760" w:firstLine="0"/>
+      </w:pPr>
+      <w:rPr>
+        <w:rFonts w:hint="default"/>
+      </w:rPr>
+    </w:lvl>
+  </w:abstractNum>
+  <w:num w:numId="1">
+    <w:abstractNumId w:val="0"/>
+  </w:num>
+</w:numbering>
 </file>
 
 <file path=word/styles.xml><?xml version="1.0" encoding="utf-8"?>
@@ -492,6 +932,241 @@
       <w:lang w:val="en-GB"/>
     </w:rPr>
   </w:style>
+  <w:style w:type="paragraph" w:styleId="Heading1">
+    <w:name w:val="heading 1"/>
+    <w:basedOn w:val="Normal"/>
+    <w:next w:val="Normal"/>
+    <w:link w:val="Heading1Char"/>
+    <w:uiPriority w:val="9"/>
+    <w:qFormat/>
+    <w:rsid w:val="00022986"/>
+    <w:pPr>
+      <w:keepNext/>
+      <w:keepLines/>
+      <w:numPr>
+        <w:numId w:val="1"/>
+      </w:numPr>
+      <w:spacing w:before="240" w:after="0"/>
+      <w:outlineLvl w:val="0"/>
+    </w:pPr>
+    <w:rPr>
+      <w:rFonts w:asciiTheme="majorHAnsi" w:eastAsiaTheme="majorEastAsia" w:hAnsiTheme="majorHAnsi" w:cstheme="majorBidi"/>
+      <w:color w:val="2E74B5" w:themeColor="accent1" w:themeShade="BF"/>
+      <w:sz w:val="32"/>
+      <w:szCs w:val="32"/>
+    </w:rPr>
+  </w:style>
+  <w:style w:type="paragraph" w:styleId="Heading2">
+    <w:name w:val="heading 2"/>
+    <w:basedOn w:val="Normal"/>
+    <w:next w:val="Normal"/>
+    <w:link w:val="Heading2Char"/>
+    <w:uiPriority w:val="9"/>
+    <w:unhideWhenUsed/>
+    <w:qFormat/>
+    <w:rsid w:val="00022986"/>
+    <w:pPr>
+      <w:keepNext/>
+      <w:keepLines/>
+      <w:numPr>
+        <w:ilvl w:val="1"/>
+        <w:numId w:val="1"/>
+      </w:numPr>
+      <w:spacing w:before="40" w:after="0"/>
+      <w:outlineLvl w:val="1"/>
+    </w:pPr>
+    <w:rPr>
+      <w:rFonts w:asciiTheme="majorHAnsi" w:eastAsiaTheme="majorEastAsia" w:hAnsiTheme="majorHAnsi" w:cstheme="majorBidi"/>
+      <w:color w:val="2E74B5" w:themeColor="accent1" w:themeShade="BF"/>
+      <w:sz w:val="26"/>
+      <w:szCs w:val="26"/>
+    </w:rPr>
+  </w:style>
+  <w:style w:type="paragraph" w:styleId="Heading3">
+    <w:name w:val="heading 3"/>
+    <w:basedOn w:val="Normal"/>
+    <w:next w:val="Normal"/>
+    <w:link w:val="Heading3Char"/>
+    <w:uiPriority w:val="9"/>
+    <w:unhideWhenUsed/>
+    <w:qFormat/>
+    <w:rsid w:val="00022986"/>
+    <w:pPr>
+      <w:keepNext/>
+      <w:keepLines/>
+      <w:numPr>
+        <w:ilvl w:val="2"/>
+        <w:numId w:val="1"/>
+      </w:numPr>
+      <w:spacing w:before="40" w:after="0"/>
+      <w:outlineLvl w:val="2"/>
+    </w:pPr>
+    <w:rPr>
+      <w:rFonts w:asciiTheme="majorHAnsi" w:eastAsiaTheme="majorEastAsia" w:hAnsiTheme="majorHAnsi" w:cstheme="majorBidi"/>
+      <w:color w:val="1F4D78" w:themeColor="accent1" w:themeShade="7F"/>
+      <w:sz w:val="24"/>
+      <w:szCs w:val="24"/>
+    </w:rPr>
+  </w:style>
+  <w:style w:type="paragraph" w:styleId="Heading4">
+    <w:name w:val="heading 4"/>
+    <w:basedOn w:val="Normal"/>
+    <w:next w:val="Normal"/>
+    <w:link w:val="Heading4Char"/>
+    <w:uiPriority w:val="9"/>
+    <w:unhideWhenUsed/>
+    <w:qFormat/>
+    <w:rsid w:val="00022986"/>
+    <w:pPr>
+      <w:keepNext/>
+      <w:keepLines/>
+      <w:numPr>
+        <w:ilvl w:val="3"/>
+        <w:numId w:val="1"/>
+      </w:numPr>
+      <w:spacing w:before="40" w:after="0"/>
+      <w:outlineLvl w:val="3"/>
+    </w:pPr>
+    <w:rPr>
+      <w:rFonts w:asciiTheme="majorHAnsi" w:eastAsiaTheme="majorEastAsia" w:hAnsiTheme="majorHAnsi" w:cstheme="majorBidi"/>
+      <w:i/>
+      <w:iCs/>
+      <w:color w:val="2E74B5" w:themeColor="accent1" w:themeShade="BF"/>
+    </w:rPr>
+  </w:style>
+  <w:style w:type="paragraph" w:styleId="Heading5">
+    <w:name w:val="heading 5"/>
+    <w:basedOn w:val="Normal"/>
+    <w:next w:val="Normal"/>
+    <w:link w:val="Heading5Char"/>
+    <w:uiPriority w:val="9"/>
+    <w:semiHidden/>
+    <w:unhideWhenUsed/>
+    <w:qFormat/>
+    <w:rsid w:val="00022986"/>
+    <w:pPr>
+      <w:keepNext/>
+      <w:keepLines/>
+      <w:numPr>
+        <w:ilvl w:val="4"/>
+        <w:numId w:val="1"/>
+      </w:numPr>
+      <w:spacing w:before="40" w:after="0"/>
+      <w:outlineLvl w:val="4"/>
+    </w:pPr>
+    <w:rPr>
+      <w:rFonts w:asciiTheme="majorHAnsi" w:eastAsiaTheme="majorEastAsia" w:hAnsiTheme="majorHAnsi" w:cstheme="majorBidi"/>
+      <w:color w:val="2E74B5" w:themeColor="accent1" w:themeShade="BF"/>
+    </w:rPr>
+  </w:style>
+  <w:style w:type="paragraph" w:styleId="Heading6">
+    <w:name w:val="heading 6"/>
+    <w:basedOn w:val="Normal"/>
+    <w:next w:val="Normal"/>
+    <w:link w:val="Heading6Char"/>
+    <w:uiPriority w:val="9"/>
+    <w:semiHidden/>
+    <w:unhideWhenUsed/>
+    <w:qFormat/>
+    <w:rsid w:val="00022986"/>
+    <w:pPr>
+      <w:keepNext/>
+      <w:keepLines/>
+      <w:numPr>
+        <w:ilvl w:val="5"/>
+        <w:numId w:val="1"/>
+      </w:numPr>
+      <w:spacing w:before="40" w:after="0"/>
+      <w:outlineLvl w:val="5"/>
+    </w:pPr>
+    <w:rPr>
+      <w:rFonts w:asciiTheme="majorHAnsi" w:eastAsiaTheme="majorEastAsia" w:hAnsiTheme="majorHAnsi" w:cstheme="majorBidi"/>
+      <w:color w:val="1F4D78" w:themeColor="accent1" w:themeShade="7F"/>
+    </w:rPr>
+  </w:style>
+  <w:style w:type="paragraph" w:styleId="Heading7">
+    <w:name w:val="heading 7"/>
+    <w:basedOn w:val="Normal"/>
+    <w:next w:val="Normal"/>
+    <w:link w:val="Heading7Char"/>
+    <w:uiPriority w:val="9"/>
+    <w:semiHidden/>
+    <w:unhideWhenUsed/>
+    <w:qFormat/>
+    <w:rsid w:val="00022986"/>
+    <w:pPr>
+      <w:keepNext/>
+      <w:keepLines/>
+      <w:numPr>
+        <w:ilvl w:val="6"/>
+        <w:numId w:val="1"/>
+      </w:numPr>
+      <w:spacing w:before="40" w:after="0"/>
+      <w:outlineLvl w:val="6"/>
+    </w:pPr>
+    <w:rPr>
+      <w:rFonts w:asciiTheme="majorHAnsi" w:eastAsiaTheme="majorEastAsia" w:hAnsiTheme="majorHAnsi" w:cstheme="majorBidi"/>
+      <w:i/>
+      <w:iCs/>
+      <w:color w:val="1F4D78" w:themeColor="accent1" w:themeShade="7F"/>
+    </w:rPr>
+  </w:style>
+  <w:style w:type="paragraph" w:styleId="Heading8">
+    <w:name w:val="heading 8"/>
+    <w:basedOn w:val="Normal"/>
+    <w:next w:val="Normal"/>
+    <w:link w:val="Heading8Char"/>
+    <w:uiPriority w:val="9"/>
+    <w:semiHidden/>
+    <w:unhideWhenUsed/>
+    <w:qFormat/>
+    <w:rsid w:val="00022986"/>
+    <w:pPr>
+      <w:keepNext/>
+      <w:keepLines/>
+      <w:numPr>
+        <w:ilvl w:val="7"/>
+        <w:numId w:val="1"/>
+      </w:numPr>
+      <w:spacing w:before="40" w:after="0"/>
+      <w:outlineLvl w:val="7"/>
+    </w:pPr>
+    <w:rPr>
+      <w:rFonts w:asciiTheme="majorHAnsi" w:eastAsiaTheme="majorEastAsia" w:hAnsiTheme="majorHAnsi" w:cstheme="majorBidi"/>
+      <w:color w:val="272727" w:themeColor="text1" w:themeTint="D8"/>
+      <w:sz w:val="21"/>
+      <w:szCs w:val="21"/>
+    </w:rPr>
+  </w:style>
+  <w:style w:type="paragraph" w:styleId="Heading9">
+    <w:name w:val="heading 9"/>
+    <w:basedOn w:val="Normal"/>
+    <w:next w:val="Normal"/>
+    <w:link w:val="Heading9Char"/>
+    <w:uiPriority w:val="9"/>
+    <w:semiHidden/>
+    <w:unhideWhenUsed/>
+    <w:qFormat/>
+    <w:rsid w:val="00022986"/>
+    <w:pPr>
+      <w:keepNext/>
+      <w:keepLines/>
+      <w:numPr>
+        <w:ilvl w:val="8"/>
+        <w:numId w:val="1"/>
+      </w:numPr>
+      <w:spacing w:before="40" w:after="0"/>
+      <w:outlineLvl w:val="8"/>
+    </w:pPr>
+    <w:rPr>
+      <w:rFonts w:asciiTheme="majorHAnsi" w:eastAsiaTheme="majorEastAsia" w:hAnsiTheme="majorHAnsi" w:cstheme="majorBidi"/>
+      <w:i/>
+      <w:iCs/>
+      <w:color w:val="272727" w:themeColor="text1" w:themeTint="D8"/>
+      <w:sz w:val="21"/>
+      <w:szCs w:val="21"/>
+    </w:rPr>
+  </w:style>
   <w:style w:type="character" w:default="1" w:styleId="DefaultParagraphFont">
     <w:name w:val="Default Paragraph Font"/>
     <w:uiPriority w:val="1"/>
@@ -566,6 +1241,135 @@
     <w:uiPriority w:val="99"/>
     <w:rsid w:val="00213750"/>
     <w:rPr>
+      <w:lang w:val="en-GB"/>
+    </w:rPr>
+  </w:style>
+  <w:style w:type="character" w:customStyle="1" w:styleId="Heading1Char">
+    <w:name w:val="Heading 1 Char"/>
+    <w:basedOn w:val="DefaultParagraphFont"/>
+    <w:link w:val="Heading1"/>
+    <w:uiPriority w:val="9"/>
+    <w:rsid w:val="00022986"/>
+    <w:rPr>
+      <w:rFonts w:asciiTheme="majorHAnsi" w:eastAsiaTheme="majorEastAsia" w:hAnsiTheme="majorHAnsi" w:cstheme="majorBidi"/>
+      <w:color w:val="2E74B5" w:themeColor="accent1" w:themeShade="BF"/>
+      <w:sz w:val="32"/>
+      <w:szCs w:val="32"/>
+      <w:lang w:val="en-GB"/>
+    </w:rPr>
+  </w:style>
+  <w:style w:type="character" w:customStyle="1" w:styleId="Heading2Char">
+    <w:name w:val="Heading 2 Char"/>
+    <w:basedOn w:val="DefaultParagraphFont"/>
+    <w:link w:val="Heading2"/>
+    <w:uiPriority w:val="9"/>
+    <w:rsid w:val="00022986"/>
+    <w:rPr>
+      <w:rFonts w:asciiTheme="majorHAnsi" w:eastAsiaTheme="majorEastAsia" w:hAnsiTheme="majorHAnsi" w:cstheme="majorBidi"/>
+      <w:color w:val="2E74B5" w:themeColor="accent1" w:themeShade="BF"/>
+      <w:sz w:val="26"/>
+      <w:szCs w:val="26"/>
+      <w:lang w:val="en-GB"/>
+    </w:rPr>
+  </w:style>
+  <w:style w:type="character" w:customStyle="1" w:styleId="Heading3Char">
+    <w:name w:val="Heading 3 Char"/>
+    <w:basedOn w:val="DefaultParagraphFont"/>
+    <w:link w:val="Heading3"/>
+    <w:uiPriority w:val="9"/>
+    <w:rsid w:val="00022986"/>
+    <w:rPr>
+      <w:rFonts w:asciiTheme="majorHAnsi" w:eastAsiaTheme="majorEastAsia" w:hAnsiTheme="majorHAnsi" w:cstheme="majorBidi"/>
+      <w:color w:val="1F4D78" w:themeColor="accent1" w:themeShade="7F"/>
+      <w:sz w:val="24"/>
+      <w:szCs w:val="24"/>
+      <w:lang w:val="en-GB"/>
+    </w:rPr>
+  </w:style>
+  <w:style w:type="character" w:customStyle="1" w:styleId="Heading4Char">
+    <w:name w:val="Heading 4 Char"/>
+    <w:basedOn w:val="DefaultParagraphFont"/>
+    <w:link w:val="Heading4"/>
+    <w:uiPriority w:val="9"/>
+    <w:rsid w:val="00022986"/>
+    <w:rPr>
+      <w:rFonts w:asciiTheme="majorHAnsi" w:eastAsiaTheme="majorEastAsia" w:hAnsiTheme="majorHAnsi" w:cstheme="majorBidi"/>
+      <w:i/>
+      <w:iCs/>
+      <w:color w:val="2E74B5" w:themeColor="accent1" w:themeShade="BF"/>
+      <w:lang w:val="en-GB"/>
+    </w:rPr>
+  </w:style>
+  <w:style w:type="character" w:customStyle="1" w:styleId="Heading5Char">
+    <w:name w:val="Heading 5 Char"/>
+    <w:basedOn w:val="DefaultParagraphFont"/>
+    <w:link w:val="Heading5"/>
+    <w:uiPriority w:val="9"/>
+    <w:semiHidden/>
+    <w:rsid w:val="00022986"/>
+    <w:rPr>
+      <w:rFonts w:asciiTheme="majorHAnsi" w:eastAsiaTheme="majorEastAsia" w:hAnsiTheme="majorHAnsi" w:cstheme="majorBidi"/>
+      <w:color w:val="2E74B5" w:themeColor="accent1" w:themeShade="BF"/>
+      <w:lang w:val="en-GB"/>
+    </w:rPr>
+  </w:style>
+  <w:style w:type="character" w:customStyle="1" w:styleId="Heading6Char">
+    <w:name w:val="Heading 6 Char"/>
+    <w:basedOn w:val="DefaultParagraphFont"/>
+    <w:link w:val="Heading6"/>
+    <w:uiPriority w:val="9"/>
+    <w:semiHidden/>
+    <w:rsid w:val="00022986"/>
+    <w:rPr>
+      <w:rFonts w:asciiTheme="majorHAnsi" w:eastAsiaTheme="majorEastAsia" w:hAnsiTheme="majorHAnsi" w:cstheme="majorBidi"/>
+      <w:color w:val="1F4D78" w:themeColor="accent1" w:themeShade="7F"/>
+      <w:lang w:val="en-GB"/>
+    </w:rPr>
+  </w:style>
+  <w:style w:type="character" w:customStyle="1" w:styleId="Heading7Char">
+    <w:name w:val="Heading 7 Char"/>
+    <w:basedOn w:val="DefaultParagraphFont"/>
+    <w:link w:val="Heading7"/>
+    <w:uiPriority w:val="9"/>
+    <w:semiHidden/>
+    <w:rsid w:val="00022986"/>
+    <w:rPr>
+      <w:rFonts w:asciiTheme="majorHAnsi" w:eastAsiaTheme="majorEastAsia" w:hAnsiTheme="majorHAnsi" w:cstheme="majorBidi"/>
+      <w:i/>
+      <w:iCs/>
+      <w:color w:val="1F4D78" w:themeColor="accent1" w:themeShade="7F"/>
+      <w:lang w:val="en-GB"/>
+    </w:rPr>
+  </w:style>
+  <w:style w:type="character" w:customStyle="1" w:styleId="Heading8Char">
+    <w:name w:val="Heading 8 Char"/>
+    <w:basedOn w:val="DefaultParagraphFont"/>
+    <w:link w:val="Heading8"/>
+    <w:uiPriority w:val="9"/>
+    <w:semiHidden/>
+    <w:rsid w:val="00022986"/>
+    <w:rPr>
+      <w:rFonts w:asciiTheme="majorHAnsi" w:eastAsiaTheme="majorEastAsia" w:hAnsiTheme="majorHAnsi" w:cstheme="majorBidi"/>
+      <w:color w:val="272727" w:themeColor="text1" w:themeTint="D8"/>
+      <w:sz w:val="21"/>
+      <w:szCs w:val="21"/>
+      <w:lang w:val="en-GB"/>
+    </w:rPr>
+  </w:style>
+  <w:style w:type="character" w:customStyle="1" w:styleId="Heading9Char">
+    <w:name w:val="Heading 9 Char"/>
+    <w:basedOn w:val="DefaultParagraphFont"/>
+    <w:link w:val="Heading9"/>
+    <w:uiPriority w:val="9"/>
+    <w:semiHidden/>
+    <w:rsid w:val="00022986"/>
+    <w:rPr>
+      <w:rFonts w:asciiTheme="majorHAnsi" w:eastAsiaTheme="majorEastAsia" w:hAnsiTheme="majorHAnsi" w:cstheme="majorBidi"/>
+      <w:i/>
+      <w:iCs/>
+      <w:color w:val="272727" w:themeColor="text1" w:themeTint="D8"/>
+      <w:sz w:val="21"/>
+      <w:szCs w:val="21"/>
       <w:lang w:val="en-GB"/>
     </w:rPr>
   </w:style>

</xml_diff>